<commit_message>
Lagt till Patrik till författare och satt in [?] för referens för att visa att vi tänkt på det. La till en bild till metod som visar flödet
</commit_message>
<xml_diff>
--- a/docs/sem2/SDXL/DVA305_Rapportmall_SDXL.docx
+++ b/docs/sem2/SDXL/DVA305_Rapportmall_SDXL.docx
@@ -59,6 +59,10 @@
       <w:r>
         <w:rPr/>
         <w:t>6</w:t>
+      </w:r>
+      <w:r>
+        <w:rPr/>
+        <w:t xml:space="preserve"> Grupp 4</w:t>
       </w:r>
     </w:p>
     <w:p>
@@ -141,7 +145,15 @@
       </w:pPr>
       <w:r>
         <w:rPr/>
-        <w:t>Ayman, Martin och Salah</w:t>
+        <w:t>Ayman, Martin</w:t>
+      </w:r>
+      <w:r>
+        <w:rPr/>
+        <w:t xml:space="preserve">, Patrik </w:t>
+      </w:r>
+      <w:r>
+        <w:rPr/>
+        <w:t>och Salah</w:t>
       </w:r>
     </w:p>
     <w:p>
@@ -384,7 +396,38 @@
           <w:szCs w:val="22"/>
           <w:lang w:val="sv-SE"/>
         </w:rPr>
-        <w:t>forskning.</w:t>
+        <w:t>forskning</w:t>
+      </w:r>
+      <w:r>
+        <w:rPr>
+          <w:rFonts w:ascii="Georgia" w:hAnsi="Georgia" w:eastAsia="Georgia" w:cs="Georgia"/>
+          <w:noProof w:val="0"/>
+          <w:sz w:val="22"/>
+          <w:szCs w:val="22"/>
+          <w:lang w:val="sv-SE"/>
+        </w:rPr>
+        <w:t xml:space="preserve"> </w:t>
+      </w:r>
+      <w:r>
+        <w:rPr>
+          <w:rFonts w:ascii="Georgia" w:hAnsi="Georgia" w:eastAsia="Georgia" w:cs="Georgia"/>
+          <w:noProof w:val="0"/>
+          <w:color w:val="FF0000"/>
+          <w:sz w:val="22"/>
+          <w:szCs w:val="22"/>
+          <w:lang w:val="sv-SE"/>
+        </w:rPr>
+        <w:t>[?]</w:t>
+      </w:r>
+      <w:r>
+        <w:rPr>
+          <w:rFonts w:ascii="Georgia" w:hAnsi="Georgia" w:eastAsia="Georgia" w:cs="Georgia"/>
+          <w:noProof w:val="0"/>
+          <w:sz w:val="22"/>
+          <w:szCs w:val="22"/>
+          <w:lang w:val="sv-SE"/>
+        </w:rPr>
+        <w:t>.</w:t>
       </w:r>
       <w:r>
         <w:rPr>
@@ -474,7 +517,7 @@
           <w:szCs w:val="22"/>
           <w:lang w:val="sv-SE"/>
         </w:rPr>
-        <w:t>på våra enheter.</w:t>
+        <w:t>på våra enheter</w:t>
       </w:r>
       <w:r>
         <w:rPr>
@@ -490,6 +533,37 @@
         <w:rPr>
           <w:rFonts w:ascii="Georgia" w:hAnsi="Georgia" w:eastAsia="Georgia" w:cs="Georgia"/>
           <w:noProof w:val="0"/>
+          <w:color w:val="FF0000"/>
+          <w:sz w:val="22"/>
+          <w:szCs w:val="22"/>
+          <w:lang w:val="sv-SE"/>
+        </w:rPr>
+        <w:t>[?]</w:t>
+      </w:r>
+      <w:r>
+        <w:rPr>
+          <w:rFonts w:ascii="Georgia" w:hAnsi="Georgia" w:eastAsia="Georgia" w:cs="Georgia"/>
+          <w:noProof w:val="0"/>
+          <w:sz w:val="22"/>
+          <w:szCs w:val="22"/>
+          <w:lang w:val="sv-SE"/>
+        </w:rPr>
+        <w:t>.</w:t>
+      </w:r>
+      <w:r>
+        <w:rPr>
+          <w:rFonts w:ascii="Georgia" w:hAnsi="Georgia" w:eastAsia="Georgia" w:cs="Georgia"/>
+          <w:noProof w:val="0"/>
+          <w:sz w:val="22"/>
+          <w:szCs w:val="22"/>
+          <w:lang w:val="sv-SE"/>
+        </w:rPr>
+        <w:t xml:space="preserve"> </w:t>
+      </w:r>
+      <w:r>
+        <w:rPr>
+          <w:rFonts w:ascii="Georgia" w:hAnsi="Georgia" w:eastAsia="Georgia" w:cs="Georgia"/>
+          <w:noProof w:val="0"/>
           <w:sz w:val="22"/>
           <w:szCs w:val="22"/>
           <w:lang w:val="sv-SE"/>
@@ -755,6 +829,17 @@
           <w:lang w:val="sv-SE"/>
         </w:rPr>
         <w:t>a</w:t>
+      </w:r>
+      <w:r>
+        <w:rPr>
+          <w:rFonts w:ascii="Georgia" w:hAnsi="Georgia" w:eastAsia="Georgia" w:cs="Georgia"/>
+          <w:noProof w:val="0"/>
+          <w:color w:val="FF0000"/>
+          <w:sz w:val="22"/>
+          <w:szCs w:val="22"/>
+          <w:lang w:val="sv-SE"/>
+        </w:rPr>
+        <w:t xml:space="preserve"> [?]</w:t>
       </w:r>
       <w:r>
         <w:rPr>
@@ -817,17 +902,27 @@
           <w:szCs w:val="22"/>
           <w:lang w:val="sv-SE"/>
         </w:rPr>
-        <w:t xml:space="preserve">bilder endast </w:t>
-      </w:r>
-      <w:r>
-        <w:rPr>
-          <w:rFonts w:ascii="Georgia" w:hAnsi="Georgia" w:eastAsia="Georgia" w:cs="Georgia"/>
-          <w:noProof w:val="0"/>
-          <w:sz w:val="22"/>
-          <w:szCs w:val="22"/>
-          <w:lang w:val="sv-SE"/>
-        </w:rPr>
-        <w:t xml:space="preserve">behövts </w:t>
+        <w:t xml:space="preserve">bilder </w:t>
+      </w:r>
+      <w:r>
+        <w:rPr>
+          <w:rFonts w:ascii="Georgia" w:hAnsi="Georgia" w:eastAsia="Georgia" w:cs="Georgia"/>
+          <w:noProof w:val="0"/>
+          <w:sz w:val="22"/>
+          <w:szCs w:val="22"/>
+          <w:lang w:val="sv-SE"/>
+        </w:rPr>
+        <w:t>mestadels</w:t>
+      </w:r>
+      <w:r>
+        <w:rPr>
+          <w:rFonts w:ascii="Georgia" w:hAnsi="Georgia" w:eastAsia="Georgia" w:cs="Georgia"/>
+          <w:noProof w:val="0"/>
+          <w:sz w:val="22"/>
+          <w:szCs w:val="22"/>
+          <w:lang w:val="sv-SE"/>
+        </w:rPr>
+        <w:t xml:space="preserve"> </w:t>
       </w:r>
       <w:r>
         <w:rPr>
@@ -847,6 +942,16 @@
           <w:szCs w:val="22"/>
           <w:lang w:val="sv-SE"/>
         </w:rPr>
+        <w:t>t</w:t>
+      </w:r>
+      <w:r>
+        <w:rPr>
+          <w:rFonts w:ascii="Georgia" w:hAnsi="Georgia" w:eastAsia="Georgia" w:cs="Georgia"/>
+          <w:noProof w:val="0"/>
+          <w:sz w:val="22"/>
+          <w:szCs w:val="22"/>
+          <w:lang w:val="sv-SE"/>
+        </w:rPr>
         <w:t>s</w:t>
       </w:r>
       <w:r>
@@ -1167,7 +1272,38 @@
           <w:szCs w:val="22"/>
           <w:lang w:val="sv-SE"/>
         </w:rPr>
-        <w:t>intuitivt sätt att arbeta med bilder för oss människor.</w:t>
+        <w:t>intuitivt sätt att arbeta med bilder för oss människor</w:t>
+      </w:r>
+      <w:r>
+        <w:rPr>
+          <w:rFonts w:ascii="Georgia" w:hAnsi="Georgia" w:eastAsia="Georgia" w:cs="Georgia"/>
+          <w:noProof w:val="0"/>
+          <w:sz w:val="22"/>
+          <w:szCs w:val="22"/>
+          <w:lang w:val="sv-SE"/>
+        </w:rPr>
+        <w:t xml:space="preserve"> </w:t>
+      </w:r>
+      <w:r>
+        <w:rPr>
+          <w:rFonts w:ascii="Georgia" w:hAnsi="Georgia" w:eastAsia="Georgia" w:cs="Georgia"/>
+          <w:noProof w:val="0"/>
+          <w:color w:val="FF0000"/>
+          <w:sz w:val="22"/>
+          <w:szCs w:val="22"/>
+          <w:lang w:val="sv-SE"/>
+        </w:rPr>
+        <w:t>[?]</w:t>
+      </w:r>
+      <w:r>
+        <w:rPr>
+          <w:rFonts w:ascii="Georgia" w:hAnsi="Georgia" w:eastAsia="Georgia" w:cs="Georgia"/>
+          <w:noProof w:val="0"/>
+          <w:sz w:val="22"/>
+          <w:szCs w:val="22"/>
+          <w:lang w:val="sv-SE"/>
+        </w:rPr>
+        <w:t>.</w:t>
       </w:r>
       <w:r>
         <w:rPr>
@@ -1197,11 +1333,43 @@
           <w:szCs w:val="22"/>
           <w:lang w:val="sv-SE"/>
         </w:rPr>
-        <w:t>sakta utformats för att tjäna detta syfte på bästa sätt.</w:t>
+        <w:t>sakta utformats för att tjäna detta syfte på bästa sätt</w:t>
+      </w:r>
+      <w:r>
+        <w:rPr>
+          <w:rFonts w:ascii="Georgia" w:hAnsi="Georgia" w:eastAsia="Georgia" w:cs="Georgia"/>
+          <w:noProof w:val="0"/>
+          <w:sz w:val="22"/>
+          <w:szCs w:val="22"/>
+          <w:lang w:val="sv-SE"/>
+        </w:rPr>
+        <w:t xml:space="preserve"> </w:t>
+      </w:r>
+      <w:r>
+        <w:rPr>
+          <w:rFonts w:ascii="Georgia" w:hAnsi="Georgia" w:eastAsia="Georgia" w:cs="Georgia"/>
+          <w:noProof w:val="0"/>
+          <w:color w:val="FF0000"/>
+          <w:sz w:val="22"/>
+          <w:szCs w:val="22"/>
+          <w:lang w:val="sv-SE"/>
+        </w:rPr>
+        <w:t>[?]</w:t>
+      </w:r>
+      <w:r>
+        <w:rPr>
+          <w:rFonts w:ascii="Georgia" w:hAnsi="Georgia" w:eastAsia="Georgia" w:cs="Georgia"/>
+          <w:noProof w:val="0"/>
+          <w:sz w:val="22"/>
+          <w:szCs w:val="22"/>
+          <w:lang w:val="sv-SE"/>
+        </w:rPr>
+        <w:t>.</w:t>
       </w:r>
     </w:p>
     <w:p>
       <w:pPr>
+        <w:pStyle w:val="Normal"/>
         <w:spacing w:before="240" w:beforeAutospacing="off" w:after="240" w:afterAutospacing="off"/>
         <w:rPr>
           <w:rFonts w:ascii="Georgia" w:hAnsi="Georgia" w:eastAsia="Georgia" w:cs="Georgia"/>
@@ -1259,7 +1427,38 @@
           <w:szCs w:val="22"/>
           <w:lang w:val="sv-SE"/>
         </w:rPr>
-        <w:t xml:space="preserve">har nya sätt att bearbeta bilder introducerats. </w:t>
+        <w:t>har nya sätt att bearbeta bilder introducerats</w:t>
+      </w:r>
+      <w:r>
+        <w:rPr>
+          <w:rFonts w:ascii="Georgia" w:hAnsi="Georgia" w:eastAsia="Georgia" w:cs="Georgia"/>
+          <w:noProof w:val="0"/>
+          <w:sz w:val="22"/>
+          <w:szCs w:val="22"/>
+          <w:lang w:val="sv-SE"/>
+        </w:rPr>
+        <w:t xml:space="preserve"> </w:t>
+      </w:r>
+      <w:r>
+        <w:rPr>
+          <w:rFonts w:ascii="Georgia" w:hAnsi="Georgia" w:eastAsia="Georgia" w:cs="Georgia"/>
+          <w:noProof w:val="0"/>
+          <w:color w:val="FF0000"/>
+          <w:sz w:val="22"/>
+          <w:szCs w:val="22"/>
+          <w:lang w:val="sv-SE"/>
+        </w:rPr>
+        <w:t>[?]</w:t>
+      </w:r>
+      <w:r>
+        <w:rPr>
+          <w:rFonts w:ascii="Georgia" w:hAnsi="Georgia" w:eastAsia="Georgia" w:cs="Georgia"/>
+          <w:noProof w:val="0"/>
+          <w:sz w:val="22"/>
+          <w:szCs w:val="22"/>
+          <w:lang w:val="sv-SE"/>
+        </w:rPr>
+        <w:t xml:space="preserve">. </w:t>
       </w:r>
       <w:r>
         <w:rPr>
@@ -1359,7 +1558,48 @@
           <w:szCs w:val="22"/>
           <w:lang w:val="sv-SE"/>
         </w:rPr>
-        <w:t xml:space="preserve">latent representation. En ML-modell kan </w:t>
+        <w:t>latent representation</w:t>
+      </w:r>
+      <w:r>
+        <w:rPr>
+          <w:rFonts w:ascii="Georgia" w:hAnsi="Georgia" w:eastAsia="Georgia" w:cs="Georgia"/>
+          <w:noProof w:val="0"/>
+          <w:sz w:val="22"/>
+          <w:szCs w:val="22"/>
+          <w:lang w:val="sv-SE"/>
+        </w:rPr>
+        <w:t xml:space="preserve"> </w:t>
+      </w:r>
+      <w:r>
+        <w:rPr>
+          <w:rFonts w:ascii="Georgia" w:hAnsi="Georgia" w:eastAsia="Georgia" w:cs="Georgia"/>
+          <w:noProof w:val="0"/>
+          <w:color w:val="FF0000"/>
+          <w:sz w:val="22"/>
+          <w:szCs w:val="22"/>
+          <w:lang w:val="sv-SE"/>
+        </w:rPr>
+        <w:t>[?]</w:t>
+      </w:r>
+      <w:r>
+        <w:rPr>
+          <w:rFonts w:ascii="Georgia" w:hAnsi="Georgia" w:eastAsia="Georgia" w:cs="Georgia"/>
+          <w:noProof w:val="0"/>
+          <w:sz w:val="22"/>
+          <w:szCs w:val="22"/>
+          <w:lang w:val="sv-SE"/>
+        </w:rPr>
+        <w:t>.</w:t>
+      </w:r>
+      <w:r>
+        <w:rPr>
+          <w:rFonts w:ascii="Georgia" w:hAnsi="Georgia" w:eastAsia="Georgia" w:cs="Georgia"/>
+          <w:noProof w:val="0"/>
+          <w:sz w:val="22"/>
+          <w:szCs w:val="22"/>
+          <w:lang w:val="sv-SE"/>
+        </w:rPr>
+        <w:t xml:space="preserve"> En ML-modell kan </w:t>
       </w:r>
       <w:r>
         <w:rPr>
@@ -1489,11 +1729,13 @@
           <w:szCs w:val="22"/>
           <w:lang w:val="sv-SE"/>
         </w:rPr>
-        <w:t>på skärmen.</w:t>
-      </w:r>
-      <w:r>
-        <w:rPr>
-          <w:rFonts w:ascii="Georgia" w:hAnsi="Georgia" w:eastAsia="Georgia" w:cs="Georgia"/>
+        <w:t>på skärmen</w:t>
+      </w:r>
+      <w:r>
+        <w:rPr>
+          <w:rFonts w:ascii="Georgia" w:hAnsi="Georgia" w:eastAsia="Georgia" w:cs="Georgia"/>
+          <w:b w:val="0"/>
+          <w:bCs w:val="0"/>
           <w:noProof w:val="0"/>
           <w:sz w:val="22"/>
           <w:szCs w:val="22"/>
@@ -1505,6 +1747,37 @@
         <w:rPr>
           <w:rFonts w:ascii="Georgia" w:hAnsi="Georgia" w:eastAsia="Georgia" w:cs="Georgia"/>
           <w:noProof w:val="0"/>
+          <w:color w:val="FF0000"/>
+          <w:sz w:val="22"/>
+          <w:szCs w:val="22"/>
+          <w:lang w:val="sv-SE"/>
+        </w:rPr>
+        <w:t>[?]</w:t>
+      </w:r>
+      <w:r>
+        <w:rPr>
+          <w:rFonts w:ascii="Georgia" w:hAnsi="Georgia" w:eastAsia="Georgia" w:cs="Georgia"/>
+          <w:noProof w:val="0"/>
+          <w:sz w:val="22"/>
+          <w:szCs w:val="22"/>
+          <w:lang w:val="sv-SE"/>
+        </w:rPr>
+        <w:t>.</w:t>
+      </w:r>
+      <w:r>
+        <w:rPr>
+          <w:rFonts w:ascii="Georgia" w:hAnsi="Georgia" w:eastAsia="Georgia" w:cs="Georgia"/>
+          <w:noProof w:val="0"/>
+          <w:sz w:val="22"/>
+          <w:szCs w:val="22"/>
+          <w:lang w:val="sv-SE"/>
+        </w:rPr>
+        <w:t xml:space="preserve"> </w:t>
+      </w:r>
+      <w:r>
+        <w:rPr>
+          <w:rFonts w:ascii="Georgia" w:hAnsi="Georgia" w:eastAsia="Georgia" w:cs="Georgia"/>
+          <w:noProof w:val="0"/>
           <w:sz w:val="22"/>
           <w:szCs w:val="22"/>
           <w:lang w:val="sv-SE"/>
@@ -1589,6 +1862,190 @@
           <w:szCs w:val="22"/>
           <w:lang w:val="sv-SE"/>
         </w:rPr>
+        <w:t xml:space="preserve"> </w:t>
+      </w:r>
+      <w:r>
+        <w:rPr>
+          <w:rFonts w:ascii="Georgia" w:hAnsi="Georgia" w:eastAsia="Georgia" w:cs="Georgia"/>
+          <w:noProof w:val="0"/>
+          <w:color w:val="FF0000"/>
+          <w:sz w:val="22"/>
+          <w:szCs w:val="22"/>
+          <w:lang w:val="sv-SE"/>
+        </w:rPr>
+        <w:t>[?]</w:t>
+      </w:r>
+      <w:r>
+        <w:rPr>
+          <w:rFonts w:ascii="Georgia" w:hAnsi="Georgia" w:eastAsia="Georgia" w:cs="Georgia"/>
+          <w:noProof w:val="0"/>
+          <w:sz w:val="22"/>
+          <w:szCs w:val="22"/>
+          <w:lang w:val="sv-SE"/>
+        </w:rPr>
+        <w:t>.</w:t>
+      </w:r>
+      <w:r>
+        <w:rPr>
+          <w:rFonts w:ascii="Georgia" w:hAnsi="Georgia" w:eastAsia="Georgia" w:cs="Georgia"/>
+          <w:noProof w:val="0"/>
+          <w:sz w:val="22"/>
+          <w:szCs w:val="22"/>
+          <w:lang w:val="sv-SE"/>
+        </w:rPr>
+        <w:t xml:space="preserve"> </w:t>
+      </w:r>
+      <w:r>
+        <w:rPr>
+          <w:rFonts w:ascii="Georgia" w:hAnsi="Georgia" w:eastAsia="Georgia" w:cs="Georgia"/>
+          <w:noProof w:val="0"/>
+          <w:sz w:val="22"/>
+          <w:szCs w:val="22"/>
+          <w:lang w:val="sv-SE"/>
+        </w:rPr>
+        <w:t>Målet</w:t>
+      </w:r>
+      <w:r>
+        <w:rPr>
+          <w:rFonts w:ascii="Georgia" w:hAnsi="Georgia" w:eastAsia="Georgia" w:cs="Georgia"/>
+          <w:noProof w:val="0"/>
+          <w:sz w:val="22"/>
+          <w:szCs w:val="22"/>
+          <w:lang w:val="sv-SE"/>
+        </w:rPr>
+        <w:t xml:space="preserve"> med dessa ML-baserade metoder är inte i första hand att minimera filstorleken, </w:t>
+      </w:r>
+      <w:r>
+        <w:rPr>
+          <w:rFonts w:ascii="Georgia" w:hAnsi="Georgia" w:eastAsia="Georgia" w:cs="Georgia"/>
+          <w:noProof w:val="0"/>
+          <w:sz w:val="22"/>
+          <w:szCs w:val="22"/>
+          <w:lang w:val="sv-SE"/>
+        </w:rPr>
+        <w:t xml:space="preserve">utan </w:t>
+      </w:r>
+      <w:r>
+        <w:rPr>
+          <w:rFonts w:ascii="Georgia" w:hAnsi="Georgia" w:eastAsia="Georgia" w:cs="Georgia"/>
+          <w:noProof w:val="0"/>
+          <w:sz w:val="22"/>
+          <w:szCs w:val="22"/>
+          <w:lang w:val="sv-SE"/>
+        </w:rPr>
+        <w:t>genom att komprimera bort överflödig information underlätta</w:t>
+      </w:r>
+      <w:r>
+        <w:rPr>
+          <w:rFonts w:ascii="Georgia" w:hAnsi="Georgia" w:eastAsia="Georgia" w:cs="Georgia"/>
+          <w:noProof w:val="0"/>
+          <w:sz w:val="22"/>
+          <w:szCs w:val="22"/>
+          <w:lang w:val="sv-SE"/>
+        </w:rPr>
+        <w:t>r man</w:t>
+      </w:r>
+      <w:r>
+        <w:rPr>
+          <w:rFonts w:ascii="Georgia" w:hAnsi="Georgia" w:eastAsia="Georgia" w:cs="Georgia"/>
+          <w:noProof w:val="0"/>
+          <w:sz w:val="22"/>
+          <w:szCs w:val="22"/>
+          <w:lang w:val="sv-SE"/>
+        </w:rPr>
+        <w:t xml:space="preserve"> beräkningsarbetet och ök</w:t>
+      </w:r>
+      <w:r>
+        <w:rPr>
+          <w:rFonts w:ascii="Georgia" w:hAnsi="Georgia" w:eastAsia="Georgia" w:cs="Georgia"/>
+          <w:noProof w:val="0"/>
+          <w:sz w:val="22"/>
+          <w:szCs w:val="22"/>
+          <w:lang w:val="sv-SE"/>
+        </w:rPr>
+        <w:t>a</w:t>
+      </w:r>
+      <w:r>
+        <w:rPr>
+          <w:rFonts w:ascii="Georgia" w:hAnsi="Georgia" w:eastAsia="Georgia" w:cs="Georgia"/>
+          <w:noProof w:val="0"/>
+          <w:sz w:val="22"/>
+          <w:szCs w:val="22"/>
+          <w:lang w:val="sv-SE"/>
+        </w:rPr>
+        <w:t>r</w:t>
+      </w:r>
+      <w:r>
+        <w:rPr>
+          <w:rFonts w:ascii="Georgia" w:hAnsi="Georgia" w:eastAsia="Georgia" w:cs="Georgia"/>
+          <w:noProof w:val="0"/>
+          <w:sz w:val="22"/>
+          <w:szCs w:val="22"/>
+          <w:lang w:val="sv-SE"/>
+        </w:rPr>
+        <w:t xml:space="preserve"> </w:t>
+      </w:r>
+      <w:r>
+        <w:rPr>
+          <w:rFonts w:ascii="Georgia" w:hAnsi="Georgia" w:eastAsia="Georgia" w:cs="Georgia"/>
+          <w:noProof w:val="0"/>
+          <w:sz w:val="22"/>
+          <w:szCs w:val="22"/>
+          <w:lang w:val="sv-SE"/>
+        </w:rPr>
+        <w:t xml:space="preserve">på så sätt även </w:t>
+      </w:r>
+      <w:r>
+        <w:rPr>
+          <w:rFonts w:ascii="Georgia" w:hAnsi="Georgia" w:eastAsia="Georgia" w:cs="Georgia"/>
+          <w:noProof w:val="0"/>
+          <w:sz w:val="22"/>
+          <w:szCs w:val="22"/>
+          <w:lang w:val="sv-SE"/>
+        </w:rPr>
+        <w:t>prestandan</w:t>
+      </w:r>
+      <w:r>
+        <w:rPr>
+          <w:rFonts w:ascii="Georgia" w:hAnsi="Georgia" w:eastAsia="Georgia" w:cs="Georgia"/>
+          <w:noProof w:val="0"/>
+          <w:sz w:val="22"/>
+          <w:szCs w:val="22"/>
+          <w:lang w:val="sv-SE"/>
+        </w:rPr>
+        <w:t xml:space="preserve"> i modellerna</w:t>
+      </w:r>
+      <w:r>
+        <w:rPr>
+          <w:rFonts w:ascii="Georgia" w:hAnsi="Georgia" w:eastAsia="Georgia" w:cs="Georgia"/>
+          <w:b w:val="1"/>
+          <w:bCs w:val="1"/>
+          <w:noProof w:val="0"/>
+          <w:sz w:val="22"/>
+          <w:szCs w:val="22"/>
+          <w:lang w:val="sv-SE"/>
+        </w:rPr>
+        <w:t xml:space="preserve"> </w:t>
+      </w:r>
+      <w:r>
+        <w:rPr>
+          <w:rFonts w:ascii="Georgia" w:hAnsi="Georgia" w:eastAsia="Georgia" w:cs="Georgia"/>
+          <w:noProof w:val="0"/>
+          <w:color w:val="FF0000"/>
+          <w:sz w:val="22"/>
+          <w:szCs w:val="22"/>
+          <w:lang w:val="sv-SE"/>
+        </w:rPr>
+        <w:t>[?]</w:t>
+      </w:r>
+      <w:r>
+        <w:rPr>
+          <w:rFonts w:ascii="Georgia" w:hAnsi="Georgia" w:eastAsia="Georgia" w:cs="Georgia"/>
+          <w:noProof w:val="0"/>
+          <w:sz w:val="22"/>
+          <w:szCs w:val="22"/>
+          <w:lang w:val="sv-SE"/>
+        </w:rPr>
         <w:t xml:space="preserve">. </w:t>
       </w:r>
       <w:r>
@@ -1599,57 +2056,278 @@
           <w:szCs w:val="22"/>
           <w:lang w:val="sv-SE"/>
         </w:rPr>
-        <w:t>Målet</w:t>
-      </w:r>
-      <w:r>
-        <w:rPr>
-          <w:rFonts w:ascii="Georgia" w:hAnsi="Georgia" w:eastAsia="Georgia" w:cs="Georgia"/>
-          <w:noProof w:val="0"/>
-          <w:sz w:val="22"/>
-          <w:szCs w:val="22"/>
-          <w:lang w:val="sv-SE"/>
-        </w:rPr>
-        <w:t xml:space="preserve"> med dessa ML-baserade metoder är inte i första hand att minimera filstorleken, </w:t>
-      </w:r>
-      <w:r>
-        <w:rPr>
-          <w:rFonts w:ascii="Georgia" w:hAnsi="Georgia" w:eastAsia="Georgia" w:cs="Georgia"/>
-          <w:noProof w:val="0"/>
-          <w:sz w:val="22"/>
-          <w:szCs w:val="22"/>
-          <w:lang w:val="sv-SE"/>
-        </w:rPr>
-        <w:t xml:space="preserve">utan </w:t>
-      </w:r>
-      <w:r>
-        <w:rPr>
-          <w:rFonts w:ascii="Georgia" w:hAnsi="Georgia" w:eastAsia="Georgia" w:cs="Georgia"/>
-          <w:noProof w:val="0"/>
-          <w:sz w:val="22"/>
-          <w:szCs w:val="22"/>
-          <w:lang w:val="sv-SE"/>
-        </w:rPr>
-        <w:t>genom att komprimera bort överflödig information underlätta</w:t>
-      </w:r>
-      <w:r>
-        <w:rPr>
-          <w:rFonts w:ascii="Georgia" w:hAnsi="Georgia" w:eastAsia="Georgia" w:cs="Georgia"/>
-          <w:noProof w:val="0"/>
-          <w:sz w:val="22"/>
-          <w:szCs w:val="22"/>
-          <w:lang w:val="sv-SE"/>
-        </w:rPr>
-        <w:t>r man</w:t>
-      </w:r>
-      <w:r>
-        <w:rPr>
-          <w:rFonts w:ascii="Georgia" w:hAnsi="Georgia" w:eastAsia="Georgia" w:cs="Georgia"/>
-          <w:noProof w:val="0"/>
-          <w:sz w:val="22"/>
-          <w:szCs w:val="22"/>
-          <w:lang w:val="sv-SE"/>
-        </w:rPr>
-        <w:t xml:space="preserve"> beräkningsarbetet och ök</w:t>
+        <w:t xml:space="preserve">Ser man </w:t>
+      </w:r>
+      <w:r>
+        <w:rPr>
+          <w:rFonts w:ascii="Georgia" w:hAnsi="Georgia" w:eastAsia="Georgia" w:cs="Georgia"/>
+          <w:noProof w:val="0"/>
+          <w:sz w:val="22"/>
+          <w:szCs w:val="22"/>
+          <w:lang w:val="sv-SE"/>
+        </w:rPr>
+        <w:t xml:space="preserve">enbart till filstorlek kontra bildkvalitet är dagens etablerade kompressionsalgoritmer redan mycket effektiva. Till exempel kan </w:t>
+      </w:r>
+      <w:r>
+        <w:rPr>
+          <w:rFonts w:ascii="Georgia" w:hAnsi="Georgia" w:eastAsia="Georgia" w:cs="Georgia"/>
+          <w:noProof w:val="0"/>
+          <w:sz w:val="22"/>
+          <w:szCs w:val="22"/>
+          <w:lang w:val="sv-SE"/>
+        </w:rPr>
+        <w:t>dessa</w:t>
+      </w:r>
+      <w:r>
+        <w:rPr>
+          <w:rFonts w:ascii="Georgia" w:hAnsi="Georgia" w:eastAsia="Georgia" w:cs="Georgia"/>
+          <w:noProof w:val="0"/>
+          <w:sz w:val="22"/>
+          <w:szCs w:val="22"/>
+          <w:lang w:val="sv-SE"/>
+        </w:rPr>
+        <w:t xml:space="preserve"> </w:t>
+      </w:r>
+      <w:r>
+        <w:rPr>
+          <w:rFonts w:ascii="Georgia" w:hAnsi="Georgia" w:eastAsia="Georgia" w:cs="Georgia"/>
+          <w:noProof w:val="0"/>
+          <w:sz w:val="22"/>
+          <w:szCs w:val="22"/>
+          <w:lang w:val="sv-SE"/>
+        </w:rPr>
+        <w:t xml:space="preserve">med lätthet </w:t>
+      </w:r>
+      <w:r>
+        <w:rPr>
+          <w:rFonts w:ascii="Georgia" w:hAnsi="Georgia" w:eastAsia="Georgia" w:cs="Georgia"/>
+          <w:noProof w:val="0"/>
+          <w:sz w:val="22"/>
+          <w:szCs w:val="22"/>
+          <w:lang w:val="sv-SE"/>
+        </w:rPr>
+        <w:t xml:space="preserve">krympa </w:t>
+      </w:r>
+      <w:r>
+        <w:rPr>
+          <w:rFonts w:ascii="Georgia" w:hAnsi="Georgia" w:eastAsia="Georgia" w:cs="Georgia"/>
+          <w:noProof w:val="0"/>
+          <w:sz w:val="22"/>
+          <w:szCs w:val="22"/>
+          <w:lang w:val="sv-SE"/>
+        </w:rPr>
+        <w:t>bildens</w:t>
+      </w:r>
+      <w:r>
+        <w:rPr>
+          <w:rFonts w:ascii="Georgia" w:hAnsi="Georgia" w:eastAsia="Georgia" w:cs="Georgia"/>
+          <w:noProof w:val="0"/>
+          <w:sz w:val="22"/>
+          <w:szCs w:val="22"/>
+          <w:lang w:val="sv-SE"/>
+        </w:rPr>
+        <w:t xml:space="preserve"> filstorlek </w:t>
+      </w:r>
+      <w:r>
+        <w:rPr>
+          <w:rFonts w:ascii="Georgia" w:hAnsi="Georgia" w:eastAsia="Georgia" w:cs="Georgia"/>
+          <w:noProof w:val="0"/>
+          <w:sz w:val="22"/>
+          <w:szCs w:val="22"/>
+          <w:lang w:val="sv-SE"/>
+        </w:rPr>
+        <w:t>upp till 60 gånger</w:t>
+      </w:r>
+      <w:r>
+        <w:rPr>
+          <w:rFonts w:ascii="Georgia" w:hAnsi="Georgia" w:eastAsia="Georgia" w:cs="Georgia"/>
+          <w:noProof w:val="0"/>
+          <w:sz w:val="22"/>
+          <w:szCs w:val="22"/>
+          <w:lang w:val="sv-SE"/>
+        </w:rPr>
+        <w:t xml:space="preserve"> </w:t>
+      </w:r>
+      <w:r>
+        <w:rPr>
+          <w:rFonts w:ascii="Georgia" w:hAnsi="Georgia" w:eastAsia="Georgia" w:cs="Georgia"/>
+          <w:noProof w:val="0"/>
+          <w:sz w:val="22"/>
+          <w:szCs w:val="22"/>
+          <w:lang w:val="sv-SE"/>
+        </w:rPr>
+        <w:t>jämfört med</w:t>
+      </w:r>
+      <w:r>
+        <w:rPr>
+          <w:rFonts w:ascii="Georgia" w:hAnsi="Georgia" w:eastAsia="Georgia" w:cs="Georgia"/>
+          <w:noProof w:val="0"/>
+          <w:sz w:val="22"/>
+          <w:szCs w:val="22"/>
+          <w:lang w:val="sv-SE"/>
+        </w:rPr>
+        <w:t xml:space="preserve"> </w:t>
+      </w:r>
+      <w:r>
+        <w:rPr>
+          <w:rFonts w:ascii="Georgia" w:hAnsi="Georgia" w:eastAsia="Georgia" w:cs="Georgia"/>
+          <w:noProof w:val="0"/>
+          <w:sz w:val="22"/>
+          <w:szCs w:val="22"/>
+          <w:lang w:val="sv-SE"/>
+        </w:rPr>
+        <w:t>originalet</w:t>
+      </w:r>
+      <w:r>
+        <w:rPr>
+          <w:rFonts w:ascii="Georgia" w:hAnsi="Georgia" w:eastAsia="Georgia" w:cs="Georgia"/>
+          <w:noProof w:val="0"/>
+          <w:sz w:val="22"/>
+          <w:szCs w:val="22"/>
+          <w:lang w:val="sv-SE"/>
+        </w:rPr>
+        <w:t xml:space="preserve"> </w:t>
+      </w:r>
+      <w:r>
+        <w:rPr>
+          <w:rFonts w:ascii="Georgia" w:hAnsi="Georgia" w:eastAsia="Georgia" w:cs="Georgia"/>
+          <w:noProof w:val="0"/>
+          <w:color w:val="FF0000"/>
+          <w:sz w:val="22"/>
+          <w:szCs w:val="22"/>
+          <w:lang w:val="sv-SE"/>
+        </w:rPr>
+        <w:t>[?]</w:t>
+      </w:r>
+      <w:r>
+        <w:rPr>
+          <w:rFonts w:ascii="Georgia" w:hAnsi="Georgia" w:eastAsia="Georgia" w:cs="Georgia"/>
+          <w:noProof w:val="0"/>
+          <w:sz w:val="22"/>
+          <w:szCs w:val="22"/>
+          <w:lang w:val="sv-SE"/>
+        </w:rPr>
+        <w:t>.</w:t>
+      </w:r>
+      <w:r>
+        <w:rPr>
+          <w:rFonts w:ascii="Georgia" w:hAnsi="Georgia" w:eastAsia="Georgia" w:cs="Georgia"/>
+          <w:noProof w:val="0"/>
+          <w:sz w:val="22"/>
+          <w:szCs w:val="22"/>
+          <w:lang w:val="sv-SE"/>
+        </w:rPr>
+        <w:t xml:space="preserve"> Detta</w:t>
+      </w:r>
+      <w:r>
+        <w:rPr>
+          <w:rFonts w:ascii="Georgia" w:hAnsi="Georgia" w:eastAsia="Georgia" w:cs="Georgia"/>
+          <w:noProof w:val="0"/>
+          <w:sz w:val="22"/>
+          <w:szCs w:val="22"/>
+          <w:lang w:val="sv-SE"/>
+        </w:rPr>
+        <w:t xml:space="preserve"> med en kvalitet som för blotta ögat är nästintill omöjlig att </w:t>
+      </w:r>
+      <w:r>
+        <w:rPr>
+          <w:rFonts w:ascii="Georgia" w:hAnsi="Georgia" w:eastAsia="Georgia" w:cs="Georgia"/>
+          <w:noProof w:val="0"/>
+          <w:sz w:val="22"/>
+          <w:szCs w:val="22"/>
+          <w:lang w:val="sv-SE"/>
+        </w:rPr>
+        <w:t>sär</w:t>
+      </w:r>
+      <w:r>
+        <w:rPr>
+          <w:rFonts w:ascii="Georgia" w:hAnsi="Georgia" w:eastAsia="Georgia" w:cs="Georgia"/>
+          <w:noProof w:val="0"/>
+          <w:sz w:val="22"/>
+          <w:szCs w:val="22"/>
+          <w:lang w:val="sv-SE"/>
+        </w:rPr>
+        <w:t>skilja från originalbilden. Dessutom kan sådana komprimerade bildfiler öppnas på bara några millisekunder.</w:t>
+      </w:r>
+      <w:r>
+        <w:rPr>
+          <w:rFonts w:ascii="Georgia" w:hAnsi="Georgia" w:eastAsia="Georgia" w:cs="Georgia"/>
+          <w:noProof w:val="0"/>
+          <w:sz w:val="22"/>
+          <w:szCs w:val="22"/>
+          <w:lang w:val="sv-SE"/>
+        </w:rPr>
+        <w:t xml:space="preserve"> </w:t>
+      </w:r>
+      <w:r>
+        <w:rPr>
+          <w:rFonts w:ascii="Georgia" w:hAnsi="Georgia" w:eastAsia="Georgia" w:cs="Georgia"/>
+          <w:noProof w:val="0"/>
+          <w:sz w:val="22"/>
+          <w:szCs w:val="22"/>
+          <w:lang w:val="sv-SE"/>
+        </w:rPr>
+        <w:t>Detta till t</w:t>
+      </w:r>
+      <w:r>
+        <w:rPr>
+          <w:rFonts w:ascii="Georgia" w:hAnsi="Georgia" w:eastAsia="Georgia" w:cs="Georgia"/>
+          <w:noProof w:val="0"/>
+          <w:sz w:val="22"/>
+          <w:szCs w:val="22"/>
+          <w:lang w:val="sv-SE"/>
+        </w:rPr>
+        <w:t>rots finns ingen egentlig fördel med att använda dessa bildformat i ML-modeller</w:t>
+      </w:r>
+      <w:r>
+        <w:rPr>
+          <w:rFonts w:ascii="Georgia" w:hAnsi="Georgia" w:eastAsia="Georgia" w:cs="Georgia"/>
+          <w:noProof w:val="0"/>
+          <w:sz w:val="22"/>
+          <w:szCs w:val="22"/>
+          <w:lang w:val="sv-SE"/>
+        </w:rPr>
+        <w:t xml:space="preserve">. I komprimerat tillstånd är bildinformationen kodad på ett sätt som gör det omöjligt att bearbeta bilden vidare utan att först </w:t>
+      </w:r>
+      <w:r>
+        <w:rPr>
+          <w:rFonts w:ascii="Georgia" w:hAnsi="Georgia" w:eastAsia="Georgia" w:cs="Georgia"/>
+          <w:noProof w:val="0"/>
+          <w:sz w:val="22"/>
+          <w:szCs w:val="22"/>
+          <w:lang w:val="sv-SE"/>
+        </w:rPr>
+        <w:t>återföra</w:t>
+      </w:r>
+      <w:r>
+        <w:rPr>
+          <w:rFonts w:ascii="Georgia" w:hAnsi="Georgia" w:eastAsia="Georgia" w:cs="Georgia"/>
+          <w:noProof w:val="0"/>
+          <w:sz w:val="22"/>
+          <w:szCs w:val="22"/>
+          <w:lang w:val="sv-SE"/>
+        </w:rPr>
+        <w:t xml:space="preserve"> den till </w:t>
+      </w:r>
+      <w:r>
+        <w:rPr>
+          <w:rFonts w:ascii="Georgia" w:hAnsi="Georgia" w:eastAsia="Georgia" w:cs="Georgia"/>
+          <w:noProof w:val="0"/>
+          <w:sz w:val="22"/>
+          <w:szCs w:val="22"/>
+          <w:lang w:val="sv-SE"/>
+        </w:rPr>
+        <w:t xml:space="preserve">sin </w:t>
+      </w:r>
+      <w:r>
+        <w:rPr>
+          <w:rFonts w:ascii="Georgia" w:hAnsi="Georgia" w:eastAsia="Georgia" w:cs="Georgia"/>
+          <w:noProof w:val="0"/>
+          <w:sz w:val="22"/>
+          <w:szCs w:val="22"/>
+          <w:lang w:val="sv-SE"/>
+        </w:rPr>
+        <w:t>full</w:t>
       </w:r>
       <w:r>
         <w:rPr>
@@ -1669,7 +2347,17 @@
           <w:szCs w:val="22"/>
           <w:lang w:val="sv-SE"/>
         </w:rPr>
-        <w:t>r</w:t>
+        <w:t xml:space="preserve"> storlek</w:t>
+      </w:r>
+      <w:r>
+        <w:rPr>
+          <w:rFonts w:ascii="Georgia" w:hAnsi="Georgia" w:eastAsia="Georgia" w:cs="Georgia"/>
+          <w:noProof w:val="0"/>
+          <w:sz w:val="22"/>
+          <w:szCs w:val="22"/>
+          <w:lang w:val="sv-SE"/>
+        </w:rPr>
+        <w:t>, varpå alla fördelarna har gått förlorade.</w:t>
       </w:r>
       <w:r>
         <w:rPr>
@@ -1685,311 +2373,22 @@
         <w:rPr>
           <w:rFonts w:ascii="Georgia" w:hAnsi="Georgia" w:eastAsia="Georgia" w:cs="Georgia"/>
           <w:noProof w:val="0"/>
-          <w:sz w:val="22"/>
-          <w:szCs w:val="22"/>
-          <w:lang w:val="sv-SE"/>
-        </w:rPr>
-        <w:t xml:space="preserve">på så sätt även </w:t>
-      </w:r>
-      <w:r>
-        <w:rPr>
-          <w:rFonts w:ascii="Georgia" w:hAnsi="Georgia" w:eastAsia="Georgia" w:cs="Georgia"/>
-          <w:noProof w:val="0"/>
-          <w:sz w:val="22"/>
-          <w:szCs w:val="22"/>
-          <w:lang w:val="sv-SE"/>
-        </w:rPr>
-        <w:t>prestandan</w:t>
-      </w:r>
-      <w:r>
-        <w:rPr>
-          <w:rFonts w:ascii="Georgia" w:hAnsi="Georgia" w:eastAsia="Georgia" w:cs="Georgia"/>
-          <w:noProof w:val="0"/>
-          <w:sz w:val="22"/>
-          <w:szCs w:val="22"/>
-          <w:lang w:val="sv-SE"/>
-        </w:rPr>
-        <w:t xml:space="preserve"> i modellerna.</w:t>
-      </w:r>
-      <w:r>
-        <w:rPr>
-          <w:rFonts w:ascii="Georgia" w:hAnsi="Georgia" w:eastAsia="Georgia" w:cs="Georgia"/>
-          <w:noProof w:val="0"/>
-          <w:sz w:val="22"/>
-          <w:szCs w:val="22"/>
-          <w:lang w:val="sv-SE"/>
-        </w:rPr>
-        <w:t xml:space="preserve"> </w:t>
-      </w:r>
-      <w:r>
-        <w:rPr>
-          <w:rFonts w:ascii="Georgia" w:hAnsi="Georgia" w:eastAsia="Georgia" w:cs="Georgia"/>
-          <w:noProof w:val="0"/>
-          <w:sz w:val="22"/>
-          <w:szCs w:val="22"/>
-          <w:lang w:val="sv-SE"/>
-        </w:rPr>
-        <w:t xml:space="preserve">Ser man </w:t>
-      </w:r>
-      <w:r>
-        <w:rPr>
-          <w:rFonts w:ascii="Georgia" w:hAnsi="Georgia" w:eastAsia="Georgia" w:cs="Georgia"/>
-          <w:noProof w:val="0"/>
-          <w:sz w:val="22"/>
-          <w:szCs w:val="22"/>
-          <w:lang w:val="sv-SE"/>
-        </w:rPr>
-        <w:t xml:space="preserve">enbart till filstorlek kontra bildkvalitet är dagens etablerade kompressionsalgoritmer redan mycket effektiva. Till exempel kan </w:t>
-      </w:r>
-      <w:r>
-        <w:rPr>
-          <w:rFonts w:ascii="Georgia" w:hAnsi="Georgia" w:eastAsia="Georgia" w:cs="Georgia"/>
-          <w:noProof w:val="0"/>
-          <w:sz w:val="22"/>
-          <w:szCs w:val="22"/>
-          <w:lang w:val="sv-SE"/>
-        </w:rPr>
-        <w:t>dessa</w:t>
-      </w:r>
-      <w:r>
-        <w:rPr>
-          <w:rFonts w:ascii="Georgia" w:hAnsi="Georgia" w:eastAsia="Georgia" w:cs="Georgia"/>
-          <w:noProof w:val="0"/>
-          <w:sz w:val="22"/>
-          <w:szCs w:val="22"/>
-          <w:lang w:val="sv-SE"/>
-        </w:rPr>
-        <w:t xml:space="preserve"> </w:t>
-      </w:r>
-      <w:r>
-        <w:rPr>
-          <w:rFonts w:ascii="Georgia" w:hAnsi="Georgia" w:eastAsia="Georgia" w:cs="Georgia"/>
-          <w:noProof w:val="0"/>
-          <w:sz w:val="22"/>
-          <w:szCs w:val="22"/>
-          <w:lang w:val="sv-SE"/>
-        </w:rPr>
-        <w:t xml:space="preserve">med lätthet </w:t>
-      </w:r>
-      <w:r>
-        <w:rPr>
-          <w:rFonts w:ascii="Georgia" w:hAnsi="Georgia" w:eastAsia="Georgia" w:cs="Georgia"/>
-          <w:noProof w:val="0"/>
-          <w:sz w:val="22"/>
-          <w:szCs w:val="22"/>
-          <w:lang w:val="sv-SE"/>
-        </w:rPr>
-        <w:t xml:space="preserve">krympa </w:t>
-      </w:r>
-      <w:r>
-        <w:rPr>
-          <w:rFonts w:ascii="Georgia" w:hAnsi="Georgia" w:eastAsia="Georgia" w:cs="Georgia"/>
-          <w:noProof w:val="0"/>
-          <w:sz w:val="22"/>
-          <w:szCs w:val="22"/>
-          <w:lang w:val="sv-SE"/>
-        </w:rPr>
-        <w:t>bildens</w:t>
-      </w:r>
-      <w:r>
-        <w:rPr>
-          <w:rFonts w:ascii="Georgia" w:hAnsi="Georgia" w:eastAsia="Georgia" w:cs="Georgia"/>
-          <w:noProof w:val="0"/>
-          <w:sz w:val="22"/>
-          <w:szCs w:val="22"/>
-          <w:lang w:val="sv-SE"/>
-        </w:rPr>
-        <w:t xml:space="preserve"> filstorlek </w:t>
-      </w:r>
-      <w:r>
-        <w:rPr>
-          <w:rFonts w:ascii="Georgia" w:hAnsi="Georgia" w:eastAsia="Georgia" w:cs="Georgia"/>
-          <w:noProof w:val="0"/>
-          <w:sz w:val="22"/>
-          <w:szCs w:val="22"/>
-          <w:lang w:val="sv-SE"/>
-        </w:rPr>
-        <w:t>upp till 60 gånger</w:t>
-      </w:r>
-      <w:r>
-        <w:rPr>
-          <w:rFonts w:ascii="Georgia" w:hAnsi="Georgia" w:eastAsia="Georgia" w:cs="Georgia"/>
-          <w:noProof w:val="0"/>
-          <w:sz w:val="22"/>
-          <w:szCs w:val="22"/>
-          <w:lang w:val="sv-SE"/>
-        </w:rPr>
-        <w:t xml:space="preserve"> </w:t>
-      </w:r>
-      <w:r>
-        <w:rPr>
-          <w:rFonts w:ascii="Georgia" w:hAnsi="Georgia" w:eastAsia="Georgia" w:cs="Georgia"/>
-          <w:noProof w:val="0"/>
-          <w:sz w:val="22"/>
-          <w:szCs w:val="22"/>
-          <w:lang w:val="sv-SE"/>
-        </w:rPr>
-        <w:t>jämfört med</w:t>
-      </w:r>
-      <w:r>
-        <w:rPr>
-          <w:rFonts w:ascii="Georgia" w:hAnsi="Georgia" w:eastAsia="Georgia" w:cs="Georgia"/>
-          <w:noProof w:val="0"/>
-          <w:sz w:val="22"/>
-          <w:szCs w:val="22"/>
-          <w:lang w:val="sv-SE"/>
-        </w:rPr>
-        <w:t xml:space="preserve"> </w:t>
-      </w:r>
-      <w:r>
-        <w:rPr>
-          <w:rFonts w:ascii="Georgia" w:hAnsi="Georgia" w:eastAsia="Georgia" w:cs="Georgia"/>
-          <w:noProof w:val="0"/>
-          <w:sz w:val="22"/>
-          <w:szCs w:val="22"/>
-          <w:lang w:val="sv-SE"/>
-        </w:rPr>
-        <w:t>originalet</w:t>
-      </w:r>
-      <w:r>
-        <w:rPr>
-          <w:rFonts w:ascii="Georgia" w:hAnsi="Georgia" w:eastAsia="Georgia" w:cs="Georgia"/>
-          <w:noProof w:val="0"/>
-          <w:sz w:val="22"/>
-          <w:szCs w:val="22"/>
-          <w:lang w:val="sv-SE"/>
-        </w:rPr>
-        <w:t>. Detta</w:t>
-      </w:r>
-      <w:r>
-        <w:rPr>
-          <w:rFonts w:ascii="Georgia" w:hAnsi="Georgia" w:eastAsia="Georgia" w:cs="Georgia"/>
-          <w:noProof w:val="0"/>
-          <w:sz w:val="22"/>
-          <w:szCs w:val="22"/>
-          <w:lang w:val="sv-SE"/>
-        </w:rPr>
-        <w:t xml:space="preserve"> med en kvalitet som för blotta ögat är nästintill omöjlig att </w:t>
-      </w:r>
-      <w:r>
-        <w:rPr>
-          <w:rFonts w:ascii="Georgia" w:hAnsi="Georgia" w:eastAsia="Georgia" w:cs="Georgia"/>
-          <w:noProof w:val="0"/>
-          <w:sz w:val="22"/>
-          <w:szCs w:val="22"/>
-          <w:lang w:val="sv-SE"/>
-        </w:rPr>
-        <w:t>sär</w:t>
-      </w:r>
-      <w:r>
-        <w:rPr>
-          <w:rFonts w:ascii="Georgia" w:hAnsi="Georgia" w:eastAsia="Georgia" w:cs="Georgia"/>
-          <w:noProof w:val="0"/>
-          <w:sz w:val="22"/>
-          <w:szCs w:val="22"/>
-          <w:lang w:val="sv-SE"/>
-        </w:rPr>
-        <w:t>skilja från originalbilden. Dessutom kan sådana komprimerade bildfiler öppnas på bara några millisekunder.</w:t>
-      </w:r>
-      <w:r>
-        <w:rPr>
-          <w:rFonts w:ascii="Georgia" w:hAnsi="Georgia" w:eastAsia="Georgia" w:cs="Georgia"/>
-          <w:noProof w:val="0"/>
-          <w:sz w:val="22"/>
-          <w:szCs w:val="22"/>
-          <w:lang w:val="sv-SE"/>
-        </w:rPr>
-        <w:t xml:space="preserve"> </w:t>
-      </w:r>
-      <w:r>
-        <w:rPr>
-          <w:rFonts w:ascii="Georgia" w:hAnsi="Georgia" w:eastAsia="Georgia" w:cs="Georgia"/>
-          <w:noProof w:val="0"/>
-          <w:sz w:val="22"/>
-          <w:szCs w:val="22"/>
-          <w:lang w:val="sv-SE"/>
-        </w:rPr>
-        <w:t>Detta till t</w:t>
-      </w:r>
-      <w:r>
-        <w:rPr>
-          <w:rFonts w:ascii="Georgia" w:hAnsi="Georgia" w:eastAsia="Georgia" w:cs="Georgia"/>
-          <w:noProof w:val="0"/>
-          <w:sz w:val="22"/>
-          <w:szCs w:val="22"/>
-          <w:lang w:val="sv-SE"/>
-        </w:rPr>
-        <w:t xml:space="preserve">rots finns ingen egentlig fördel med att använda dessa bildformat i ML-modeller. I komprimerat tillstånd är bildinformationen kodad på ett sätt som gör det omöjligt att bearbeta bilden vidare utan att först </w:t>
-      </w:r>
-      <w:r>
-        <w:rPr>
-          <w:rFonts w:ascii="Georgia" w:hAnsi="Georgia" w:eastAsia="Georgia" w:cs="Georgia"/>
-          <w:noProof w:val="0"/>
-          <w:sz w:val="22"/>
-          <w:szCs w:val="22"/>
-          <w:lang w:val="sv-SE"/>
-        </w:rPr>
-        <w:t>återföra</w:t>
-      </w:r>
-      <w:r>
-        <w:rPr>
-          <w:rFonts w:ascii="Georgia" w:hAnsi="Georgia" w:eastAsia="Georgia" w:cs="Georgia"/>
-          <w:noProof w:val="0"/>
-          <w:sz w:val="22"/>
-          <w:szCs w:val="22"/>
-          <w:lang w:val="sv-SE"/>
-        </w:rPr>
-        <w:t xml:space="preserve"> den till </w:t>
-      </w:r>
-      <w:r>
-        <w:rPr>
-          <w:rFonts w:ascii="Georgia" w:hAnsi="Georgia" w:eastAsia="Georgia" w:cs="Georgia"/>
-          <w:noProof w:val="0"/>
-          <w:sz w:val="22"/>
-          <w:szCs w:val="22"/>
-          <w:lang w:val="sv-SE"/>
-        </w:rPr>
-        <w:t xml:space="preserve">sin </w:t>
-      </w:r>
-      <w:r>
-        <w:rPr>
-          <w:rFonts w:ascii="Georgia" w:hAnsi="Georgia" w:eastAsia="Georgia" w:cs="Georgia"/>
-          <w:noProof w:val="0"/>
-          <w:sz w:val="22"/>
-          <w:szCs w:val="22"/>
-          <w:lang w:val="sv-SE"/>
-        </w:rPr>
-        <w:t>full</w:t>
-      </w:r>
-      <w:r>
-        <w:rPr>
-          <w:rFonts w:ascii="Georgia" w:hAnsi="Georgia" w:eastAsia="Georgia" w:cs="Georgia"/>
-          <w:noProof w:val="0"/>
-          <w:sz w:val="22"/>
-          <w:szCs w:val="22"/>
-          <w:lang w:val="sv-SE"/>
-        </w:rPr>
-        <w:t>a</w:t>
-      </w:r>
-      <w:r>
-        <w:rPr>
-          <w:rFonts w:ascii="Georgia" w:hAnsi="Georgia" w:eastAsia="Georgia" w:cs="Georgia"/>
-          <w:noProof w:val="0"/>
-          <w:sz w:val="22"/>
-          <w:szCs w:val="22"/>
-          <w:lang w:val="sv-SE"/>
-        </w:rPr>
-        <w:t xml:space="preserve"> storlek</w:t>
-      </w:r>
-      <w:r>
-        <w:rPr>
-          <w:rFonts w:ascii="Georgia" w:hAnsi="Georgia" w:eastAsia="Georgia" w:cs="Georgia"/>
-          <w:noProof w:val="0"/>
-          <w:sz w:val="22"/>
-          <w:szCs w:val="22"/>
-          <w:lang w:val="sv-SE"/>
-        </w:rPr>
-        <w:t>, varpå alla fördelarna har gått förlorade.</w:t>
+          <w:color w:val="FF0000"/>
+          <w:sz w:val="22"/>
+          <w:szCs w:val="22"/>
+          <w:lang w:val="sv-SE"/>
+        </w:rPr>
+        <w:t>[?]</w:t>
+      </w:r>
+      <w:r>
+        <w:rPr>
+          <w:rFonts w:ascii="Georgia" w:hAnsi="Georgia" w:eastAsia="Georgia" w:cs="Georgia"/>
+          <w:noProof w:val="0"/>
+          <w:sz w:val="22"/>
+          <w:szCs w:val="22"/>
+          <w:lang w:val="sv-SE"/>
+        </w:rPr>
+        <w:t>.</w:t>
       </w:r>
     </w:p>
     <w:p>
@@ -2112,7 +2511,17 @@
           <w:szCs w:val="22"/>
           <w:lang w:val="sv-SE"/>
         </w:rPr>
-        <w:t xml:space="preserve">. Mycket av den information som krävs enbart för att återge bilden kan utelämnas tills modellen är klar och </w:t>
+        <w:t xml:space="preserve"> information.</w:t>
+      </w:r>
+      <w:r>
+        <w:rPr>
+          <w:rFonts w:ascii="Georgia" w:hAnsi="Georgia" w:eastAsia="Georgia" w:cs="Georgia"/>
+          <w:noProof w:val="0"/>
+          <w:sz w:val="22"/>
+          <w:szCs w:val="22"/>
+          <w:lang w:val="sv-SE"/>
+        </w:rPr>
+        <w:t xml:space="preserve"> Mycket av den information som krävs enbart för att återge bilden kan utelämnas tills modellen är klar och </w:t>
       </w:r>
       <w:r>
         <w:rPr>
@@ -2132,7 +2541,7 @@
           <w:szCs w:val="22"/>
           <w:lang w:val="sv-SE"/>
         </w:rPr>
-        <w:t>bilden ska visualiseras. Resultatet blir ett kompakt dataformat som ändå behåller det viktigaste för att beskriva vad bilden föreställer.</w:t>
+        <w:t>bilden ska visualiseras</w:t>
       </w:r>
       <w:r>
         <w:rPr>
@@ -2148,11 +2557,72 @@
         <w:rPr>
           <w:rFonts w:ascii="Georgia" w:hAnsi="Georgia" w:eastAsia="Georgia" w:cs="Georgia"/>
           <w:noProof w:val="0"/>
-          <w:sz w:val="22"/>
-          <w:szCs w:val="22"/>
-          <w:lang w:val="sv-SE"/>
-        </w:rPr>
-        <w:t xml:space="preserve">Med ett sådant format kan bilder både ta mindre plats på disken och matas direkt in i ML-modeller utan tunga mellanliggande steg för </w:t>
+          <w:color w:val="FF0000"/>
+          <w:sz w:val="22"/>
+          <w:szCs w:val="22"/>
+          <w:lang w:val="sv-SE"/>
+        </w:rPr>
+        <w:t>[?]</w:t>
+      </w:r>
+      <w:r>
+        <w:rPr>
+          <w:rFonts w:ascii="Georgia" w:hAnsi="Georgia" w:eastAsia="Georgia" w:cs="Georgia"/>
+          <w:noProof w:val="0"/>
+          <w:sz w:val="22"/>
+          <w:szCs w:val="22"/>
+          <w:lang w:val="sv-SE"/>
+        </w:rPr>
+        <w:t xml:space="preserve">. </w:t>
+      </w:r>
+      <w:r>
+        <w:rPr>
+          <w:rFonts w:ascii="Georgia" w:hAnsi="Georgia" w:eastAsia="Georgia" w:cs="Georgia"/>
+          <w:noProof w:val="0"/>
+          <w:sz w:val="22"/>
+          <w:szCs w:val="22"/>
+          <w:lang w:val="sv-SE"/>
+        </w:rPr>
+        <w:t>Resultatet blir ett kompakt dataformat som ändå behåller det viktigaste för att beskriva vad bilden föreställer.</w:t>
+      </w:r>
+      <w:r>
+        <w:rPr>
+          <w:rFonts w:ascii="Georgia" w:hAnsi="Georgia" w:eastAsia="Georgia" w:cs="Georgia"/>
+          <w:noProof w:val="0"/>
+          <w:sz w:val="22"/>
+          <w:szCs w:val="22"/>
+          <w:lang w:val="sv-SE"/>
+        </w:rPr>
+        <w:t xml:space="preserve"> </w:t>
+      </w:r>
+      <w:r>
+        <w:rPr>
+          <w:rFonts w:ascii="Georgia" w:hAnsi="Georgia" w:eastAsia="Georgia" w:cs="Georgia"/>
+          <w:noProof w:val="0"/>
+          <w:sz w:val="22"/>
+          <w:szCs w:val="22"/>
+          <w:lang w:val="sv-SE"/>
+        </w:rPr>
+        <w:t xml:space="preserve">Med ett sådant format kan bilder både ta mindre plats på </w:t>
+      </w:r>
+      <w:r>
+        <w:rPr>
+          <w:rFonts w:ascii="Georgia" w:hAnsi="Georgia" w:eastAsia="Georgia" w:cs="Georgia"/>
+          <w:noProof w:val="0"/>
+          <w:sz w:val="22"/>
+          <w:szCs w:val="22"/>
+          <w:lang w:val="sv-SE"/>
+        </w:rPr>
+        <w:t>hård</w:t>
+      </w:r>
+      <w:r>
+        <w:rPr>
+          <w:rFonts w:ascii="Georgia" w:hAnsi="Georgia" w:eastAsia="Georgia" w:cs="Georgia"/>
+          <w:noProof w:val="0"/>
+          <w:sz w:val="22"/>
+          <w:szCs w:val="22"/>
+          <w:lang w:val="sv-SE"/>
+        </w:rPr>
+        <w:t xml:space="preserve">disken och matas direkt in i ML-modeller utan tunga mellanliggande steg för </w:t>
       </w:r>
       <w:r>
         <w:rPr>
@@ -2172,7 +2642,48 @@
           <w:szCs w:val="22"/>
           <w:lang w:val="sv-SE"/>
         </w:rPr>
-        <w:t xml:space="preserve">och rekonstruktion. Detta </w:t>
+        <w:t>och rekonstruktion</w:t>
+      </w:r>
+      <w:r>
+        <w:rPr>
+          <w:rFonts w:ascii="Georgia" w:hAnsi="Georgia" w:eastAsia="Georgia" w:cs="Georgia"/>
+          <w:noProof w:val="0"/>
+          <w:sz w:val="22"/>
+          <w:szCs w:val="22"/>
+          <w:lang w:val="sv-SE"/>
+        </w:rPr>
+        <w:t xml:space="preserve"> </w:t>
+      </w:r>
+      <w:r>
+        <w:rPr>
+          <w:rFonts w:ascii="Georgia" w:hAnsi="Georgia" w:eastAsia="Georgia" w:cs="Georgia"/>
+          <w:noProof w:val="0"/>
+          <w:color w:val="FF0000"/>
+          <w:sz w:val="22"/>
+          <w:szCs w:val="22"/>
+          <w:lang w:val="sv-SE"/>
+        </w:rPr>
+        <w:t>[?]</w:t>
+      </w:r>
+      <w:r>
+        <w:rPr>
+          <w:rFonts w:ascii="Georgia" w:hAnsi="Georgia" w:eastAsia="Georgia" w:cs="Georgia"/>
+          <w:noProof w:val="0"/>
+          <w:sz w:val="22"/>
+          <w:szCs w:val="22"/>
+          <w:lang w:val="sv-SE"/>
+        </w:rPr>
+        <w:t>.</w:t>
+      </w:r>
+      <w:r>
+        <w:rPr>
+          <w:rFonts w:ascii="Georgia" w:hAnsi="Georgia" w:eastAsia="Georgia" w:cs="Georgia"/>
+          <w:noProof w:val="0"/>
+          <w:sz w:val="22"/>
+          <w:szCs w:val="22"/>
+          <w:lang w:val="sv-SE"/>
+        </w:rPr>
+        <w:t xml:space="preserve"> Detta </w:t>
       </w:r>
       <w:r>
         <w:rPr>
@@ -2192,6 +2703,16 @@
           <w:szCs w:val="22"/>
           <w:lang w:val="sv-SE"/>
         </w:rPr>
+        <w:t xml:space="preserve">i så fall </w:t>
+      </w:r>
+      <w:r>
+        <w:rPr>
+          <w:rFonts w:ascii="Georgia" w:hAnsi="Georgia" w:eastAsia="Georgia" w:cs="Georgia"/>
+          <w:noProof w:val="0"/>
+          <w:sz w:val="22"/>
+          <w:szCs w:val="22"/>
+          <w:lang w:val="sv-SE"/>
+        </w:rPr>
         <w:t>visa sig</w:t>
       </w:r>
       <w:r>
@@ -2232,17 +2753,37 @@
           <w:szCs w:val="22"/>
           <w:lang w:val="sv-SE"/>
         </w:rPr>
-        <w:t xml:space="preserve">an arbetar med väldigt stora bilder eller stora mängder </w:t>
-      </w:r>
-      <w:r>
-        <w:rPr>
-          <w:rFonts w:ascii="Georgia" w:hAnsi="Georgia" w:eastAsia="Georgia" w:cs="Georgia"/>
-          <w:noProof w:val="0"/>
-          <w:sz w:val="22"/>
-          <w:szCs w:val="22"/>
-          <w:lang w:val="sv-SE"/>
-        </w:rPr>
-        <w:t>bilddata</w:t>
+        <w:t>an arbetar med väldigt stora bilder eller stora mängder</w:t>
+      </w:r>
+      <w:r>
+        <w:rPr>
+          <w:rFonts w:ascii="Georgia" w:hAnsi="Georgia" w:eastAsia="Georgia" w:cs="Georgia"/>
+          <w:noProof w:val="0"/>
+          <w:sz w:val="22"/>
+          <w:szCs w:val="22"/>
+          <w:lang w:val="sv-SE"/>
+        </w:rPr>
+        <w:t xml:space="preserve"> </w:t>
+      </w:r>
+      <w:r>
+        <w:rPr>
+          <w:rFonts w:ascii="Georgia" w:hAnsi="Georgia" w:eastAsia="Georgia" w:cs="Georgia"/>
+          <w:noProof w:val="0"/>
+          <w:sz w:val="22"/>
+          <w:szCs w:val="22"/>
+          <w:lang w:val="sv-SE"/>
+        </w:rPr>
+        <w:t>bilddat</w:t>
+      </w:r>
+      <w:r>
+        <w:rPr>
+          <w:rFonts w:ascii="Georgia" w:hAnsi="Georgia" w:eastAsia="Georgia" w:cs="Georgia"/>
+          <w:noProof w:val="0"/>
+          <w:sz w:val="22"/>
+          <w:szCs w:val="22"/>
+          <w:lang w:val="sv-SE"/>
+        </w:rPr>
+        <w:t>a</w:t>
       </w:r>
       <w:r>
         <w:rPr>
@@ -2262,7 +2803,38 @@
           <w:szCs w:val="22"/>
           <w:lang w:val="sv-SE"/>
         </w:rPr>
-        <w:t>till exempel högupplösta fotografier eller video där traditionell hantering skulle vara ineffektiv.</w:t>
+        <w:t>till exempel högupplösta fotografier eller video där traditionell hantering skulle vara ineffektiv</w:t>
+      </w:r>
+      <w:r>
+        <w:rPr>
+          <w:rFonts w:ascii="Georgia" w:hAnsi="Georgia" w:eastAsia="Georgia" w:cs="Georgia"/>
+          <w:noProof w:val="0"/>
+          <w:sz w:val="22"/>
+          <w:szCs w:val="22"/>
+          <w:lang w:val="sv-SE"/>
+        </w:rPr>
+        <w:t xml:space="preserve"> </w:t>
+      </w:r>
+      <w:r>
+        <w:rPr>
+          <w:rFonts w:ascii="Georgia" w:hAnsi="Georgia" w:eastAsia="Georgia" w:cs="Georgia"/>
+          <w:noProof w:val="0"/>
+          <w:color w:val="FF0000"/>
+          <w:sz w:val="22"/>
+          <w:szCs w:val="22"/>
+          <w:lang w:val="sv-SE"/>
+        </w:rPr>
+        <w:t>[?]</w:t>
+      </w:r>
+      <w:r>
+        <w:rPr>
+          <w:rFonts w:ascii="Georgia" w:hAnsi="Georgia" w:eastAsia="Georgia" w:cs="Georgia"/>
+          <w:noProof w:val="0"/>
+          <w:sz w:val="22"/>
+          <w:szCs w:val="22"/>
+          <w:lang w:val="sv-SE"/>
+        </w:rPr>
+        <w:t>.</w:t>
       </w:r>
     </w:p>
     <w:p>
@@ -2291,11 +2863,15 @@
         </w:rPr>
       </w:pPr>
       <w:r>
+        <w:rPr/>
+        <w:t xml:space="preserve">                  </w:t>
+      </w:r>
+      <w:r>
         <w:drawing>
-          <wp:inline wp14:editId="4BB0890C" wp14:anchorId="405B0350">
-            <wp:extent cx="5400675" cy="3600450"/>
+          <wp:inline wp14:editId="7839E210" wp14:anchorId="405B0350">
+            <wp:extent cx="4019550" cy="2679700"/>
             <wp:effectExtent l="0" t="0" r="0" b="0"/>
-            <wp:docPr id="521441722" name="drawing" descr=""/>
+            <wp:docPr id="521441722" name="drawing"/>
             <wp:cNvGraphicFramePr>
               <a:graphicFrameLocks noChangeAspect="1"/>
             </wp:cNvGraphicFramePr>
@@ -2319,9 +2895,9 @@
                     </a:stretch>
                   </pic:blipFill>
                   <pic:spPr>
-                    <a:xfrm>
+                    <a:xfrm rot="0">
                       <a:off x="0" y="0"/>
-                      <a:ext cx="5400675" cy="3600450"/>
+                      <a:ext cx="4019550" cy="2679700"/>
                     </a:xfrm>
                     <a:prstGeom prst="rect">
                       <a:avLst/>
@@ -2336,6 +2912,19 @@
     </w:p>
     <w:p>
       <w:pPr>
+        <w:pStyle w:val="Normal"/>
+        <w:bidi w:val="0"/>
+        <w:rPr>
+          <w:rFonts w:ascii="Georgia" w:hAnsi="Georgia" w:eastAsia="Georgia" w:cs="Georgia"/>
+          <w:noProof w:val="0"/>
+          <w:sz w:val="22"/>
+          <w:szCs w:val="22"/>
+          <w:lang w:val="sv-SE"/>
+        </w:rPr>
+      </w:pPr>
+    </w:p>
+    <w:p>
+      <w:pPr>
         <w:pStyle w:val="Heading1"/>
         <w:suppressLineNumbers w:val="0"/>
         <w:bidi w:val="0"/>
@@ -2942,6 +3531,49 @@
           <w:lang w:val="sv-SE"/>
         </w:rPr>
       </w:pPr>
+      <w:r>
+        <w:drawing>
+          <wp:inline wp14:editId="22BA18E4" wp14:anchorId="777D0379">
+            <wp:extent cx="5400675" cy="1990725"/>
+            <wp:effectExtent l="0" t="0" r="0" b="0"/>
+            <wp:docPr id="983812260" name="drawing"/>
+            <wp:cNvGraphicFramePr>
+              <a:graphicFrameLocks noChangeAspect="1"/>
+            </wp:cNvGraphicFramePr>
+            <a:graphic>
+              <a:graphicData xmlns:a="http://schemas.openxmlformats.org/drawingml/2006/main" uri="http://schemas.openxmlformats.org/drawingml/2006/picture">
+                <pic:pic xmlns:pic="http://schemas.openxmlformats.org/drawingml/2006/picture">
+                  <pic:nvPicPr>
+                    <pic:cNvPr id="1632373724" name="Picture 1632373724"/>
+                    <pic:cNvPicPr/>
+                  </pic:nvPicPr>
+                  <pic:blipFill>
+                    <a:blip xmlns:r="http://schemas.openxmlformats.org/officeDocument/2006/relationships" r:embed="rId1789993379">
+                      <a:extLst>
+                        <a:ext uri="{28A0092B-C50C-407E-A947-70E740481C1C}">
+                          <a14:useLocalDpi xmlns:a14="http://schemas.microsoft.com/office/drawing/2010/main"/>
+                        </a:ext>
+                      </a:extLst>
+                    </a:blip>
+                    <a:stretch>
+                      <a:fillRect/>
+                    </a:stretch>
+                  </pic:blipFill>
+                  <pic:spPr>
+                    <a:xfrm>
+                      <a:off x="0" y="0"/>
+                      <a:ext cx="5400675" cy="1990725"/>
+                    </a:xfrm>
+                    <a:prstGeom prst="rect">
+                      <a:avLst/>
+                    </a:prstGeom>
+                  </pic:spPr>
+                </pic:pic>
+              </a:graphicData>
+            </a:graphic>
+          </wp:inline>
+        </w:drawing>
+      </w:r>
     </w:p>
     <w:p>
       <w:pPr>
@@ -2954,6 +3586,7 @@
     </w:p>
     <w:p>
       <w:pPr>
+        <w:pStyle w:val="Normal"/>
         <w:spacing w:before="0" w:beforeAutospacing="off" w:after="240" w:afterAutospacing="off"/>
       </w:pPr>
       <w:r>
@@ -2964,9 +3597,19 @@
           <w:szCs w:val="22"/>
           <w:lang w:val="sv-SE"/>
         </w:rPr>
-        <w:t xml:space="preserve">Vi väljer 20 bilder från </w:t>
-      </w:r>
-      <w:hyperlink r:id="Rf243eb3be2274460">
+        <w:t>Vi väljer 20 bilder fr</w:t>
+      </w:r>
+      <w:r>
+        <w:rPr>
+          <w:rFonts w:ascii="Georgia" w:hAnsi="Georgia" w:eastAsia="Georgia" w:cs="Georgia"/>
+          <w:noProof w:val="0"/>
+          <w:sz w:val="22"/>
+          <w:szCs w:val="22"/>
+          <w:lang w:val="sv-SE"/>
+        </w:rPr>
+        <w:t xml:space="preserve">ån </w:t>
+      </w:r>
+      <w:hyperlink r:id="R56cd93acb5394fb8">
         <w:r>
           <w:rPr>
             <w:rStyle w:val="Hyperlink"/>
@@ -3011,7 +3654,7 @@
         </w:rPr>
         <w:t xml:space="preserve"> (eller alternativt </w:t>
       </w:r>
-      <w:hyperlink r:id="Rebfb5397c9e54c99">
+      <w:hyperlink r:id="R123c358dc72c4761">
         <w:r>
           <w:rPr>
             <w:rStyle w:val="Hyperlink"/>
@@ -3052,6 +3695,7 @@
     </w:p>
     <w:p>
       <w:pPr>
+        <w:pStyle w:val="Normal"/>
         <w:spacing w:before="240" w:beforeAutospacing="off" w:after="240" w:afterAutospacing="off"/>
       </w:pPr>
       <w:r>
@@ -3062,7 +3706,47 @@
           <w:szCs w:val="22"/>
           <w:lang w:val="sv-SE"/>
         </w:rPr>
-        <w:t>Istället för flyttal kvantifierar vi värderna som heltal med 8/10/12/16 bitar och sparar som vanligt bildformat (RGBA) inför nästa steg.</w:t>
+        <w:t>Istället</w:t>
+      </w:r>
+      <w:r>
+        <w:rPr>
+          <w:rFonts w:ascii="Georgia" w:hAnsi="Georgia" w:eastAsia="Georgia" w:cs="Georgia"/>
+          <w:noProof w:val="0"/>
+          <w:sz w:val="22"/>
+          <w:szCs w:val="22"/>
+          <w:lang w:val="sv-SE"/>
+        </w:rPr>
+        <w:t xml:space="preserve"> för flyttal k</w:t>
+      </w:r>
+      <w:r>
+        <w:rPr>
+          <w:rFonts w:ascii="Georgia" w:hAnsi="Georgia" w:eastAsia="Georgia" w:cs="Georgia"/>
+          <w:noProof w:val="0"/>
+          <w:sz w:val="22"/>
+          <w:szCs w:val="22"/>
+          <w:lang w:val="sv-SE"/>
+        </w:rPr>
+        <w:t xml:space="preserve">vantifierar vi </w:t>
+      </w:r>
+      <w:r>
+        <w:rPr>
+          <w:rFonts w:ascii="Georgia" w:hAnsi="Georgia" w:eastAsia="Georgia" w:cs="Georgia"/>
+          <w:noProof w:val="0"/>
+          <w:sz w:val="22"/>
+          <w:szCs w:val="22"/>
+          <w:lang w:val="sv-SE"/>
+        </w:rPr>
+        <w:t>värderna</w:t>
+      </w:r>
+      <w:r>
+        <w:rPr>
+          <w:rFonts w:ascii="Georgia" w:hAnsi="Georgia" w:eastAsia="Georgia" w:cs="Georgia"/>
+          <w:noProof w:val="0"/>
+          <w:sz w:val="22"/>
+          <w:szCs w:val="22"/>
+          <w:lang w:val="sv-SE"/>
+        </w:rPr>
+        <w:t xml:space="preserve"> som heltal med 8/10/12/16 bitar och sparar som vanligt bildformat (RGBA) inför nästa steg.</w:t>
       </w:r>
     </w:p>
     <w:p>
@@ -3109,6 +3793,228 @@
         </w:rPr>
         <w:t>Vi mäter skillnaden uttryckt i PSNR och SSIM mellan den ursprungliga bilden och varje rekonstruktion och jämför dessa med respektive filstorlek.</w:t>
       </w:r>
+    </w:p>
+    <w:p>
+      <w:pPr>
+        <w:spacing w:before="240" w:beforeAutospacing="off" w:after="240" w:afterAutospacing="off"/>
+        <w:rPr>
+          <w:rFonts w:ascii="Georgia" w:hAnsi="Georgia" w:eastAsia="Georgia" w:cs="Georgia"/>
+          <w:noProof w:val="0"/>
+          <w:sz w:val="22"/>
+          <w:szCs w:val="22"/>
+          <w:lang w:val="sv-SE"/>
+        </w:rPr>
+      </w:pPr>
+    </w:p>
+    <w:p>
+      <w:pPr>
+        <w:spacing w:before="240" w:beforeAutospacing="off" w:after="240" w:afterAutospacing="off"/>
+        <w:rPr>
+          <w:rFonts w:ascii="Georgia" w:hAnsi="Georgia" w:eastAsia="Georgia" w:cs="Georgia"/>
+          <w:noProof w:val="0"/>
+          <w:sz w:val="22"/>
+          <w:szCs w:val="22"/>
+          <w:lang w:val="sv-SE"/>
+        </w:rPr>
+      </w:pPr>
+    </w:p>
+    <w:p>
+      <w:pPr>
+        <w:spacing w:before="240" w:beforeAutospacing="off" w:after="240" w:afterAutospacing="off"/>
+        <w:rPr>
+          <w:rFonts w:ascii="Georgia" w:hAnsi="Georgia" w:eastAsia="Georgia" w:cs="Georgia"/>
+          <w:noProof w:val="0"/>
+          <w:sz w:val="22"/>
+          <w:szCs w:val="22"/>
+          <w:lang w:val="sv-SE"/>
+        </w:rPr>
+      </w:pPr>
+    </w:p>
+    <w:p>
+      <w:pPr>
+        <w:pStyle w:val="Heading1"/>
+        <w:spacing w:before="240" w:after="0" w:line="240" w:lineRule="auto"/>
+        <w:rPr>
+          <w:rFonts w:ascii="Arial" w:hAnsi="Arial" w:eastAsia="Arial" w:cs="Arial"/>
+          <w:b w:val="1"/>
+          <w:bCs w:val="1"/>
+          <w:i w:val="0"/>
+          <w:iCs w:val="0"/>
+          <w:caps w:val="0"/>
+          <w:smallCaps w:val="0"/>
+          <w:noProof w:val="0"/>
+          <w:color w:val="000000" w:themeColor="text1" w:themeTint="FF" w:themeShade="FF"/>
+          <w:sz w:val="24"/>
+          <w:szCs w:val="24"/>
+          <w:lang w:val="sv-SE"/>
+        </w:rPr>
+      </w:pPr>
+      <w:r>
+        <w:rPr>
+          <w:rFonts w:ascii="Arial" w:hAnsi="Arial" w:eastAsia="Arial" w:cs="Arial"/>
+          <w:b w:val="1"/>
+          <w:bCs w:val="1"/>
+          <w:i w:val="0"/>
+          <w:iCs w:val="0"/>
+          <w:caps w:val="0"/>
+          <w:smallCaps w:val="0"/>
+          <w:noProof w:val="0"/>
+          <w:color w:val="000000" w:themeColor="text1" w:themeTint="FF" w:themeShade="FF"/>
+          <w:sz w:val="24"/>
+          <w:szCs w:val="24"/>
+          <w:lang w:val="sv-SE"/>
+        </w:rPr>
+        <w:t>Referenser</w:t>
+      </w:r>
+    </w:p>
+    <w:p>
+      <w:pPr>
+        <w:rPr>
+          <w:rFonts w:ascii="Georgia" w:hAnsi="Georgia" w:eastAsia="Georgia" w:cs="Georgia"/>
+          <w:b w:val="0"/>
+          <w:bCs w:val="0"/>
+          <w:i w:val="0"/>
+          <w:iCs w:val="0"/>
+          <w:caps w:val="0"/>
+          <w:smallCaps w:val="0"/>
+          <w:noProof w:val="0"/>
+          <w:color w:val="000000" w:themeColor="text1" w:themeTint="FF" w:themeShade="FF"/>
+          <w:sz w:val="22"/>
+          <w:szCs w:val="22"/>
+          <w:lang w:val="sv-SE"/>
+        </w:rPr>
+      </w:pPr>
+      <w:r>
+        <w:rPr>
+          <w:rFonts w:ascii="Georgia" w:hAnsi="Georgia" w:eastAsia="Georgia" w:cs="Georgia"/>
+          <w:b w:val="0"/>
+          <w:bCs w:val="0"/>
+          <w:i w:val="0"/>
+          <w:iCs w:val="0"/>
+          <w:caps w:val="0"/>
+          <w:smallCaps w:val="0"/>
+          <w:noProof w:val="0"/>
+          <w:color w:val="000000" w:themeColor="text1" w:themeTint="FF" w:themeShade="FF"/>
+          <w:sz w:val="22"/>
+          <w:szCs w:val="22"/>
+          <w:lang w:val="sv-SE"/>
+        </w:rPr>
+        <w:t xml:space="preserve">För ert arbete ska ni ha vetenskapliga referenser. En vetenskaplig referens är en referens till en artikel som publicerats med syfte att sprida kunskap som resultat av metodiskt rigoröst driven forskning kring en forskningsfråga. Artikeln har granskats kollegialt genom s.k. </w:t>
+      </w:r>
+      <w:r>
+        <w:rPr>
+          <w:rFonts w:ascii="Georgia" w:hAnsi="Georgia" w:eastAsia="Georgia" w:cs="Georgia"/>
+          <w:b w:val="0"/>
+          <w:bCs w:val="0"/>
+          <w:i w:val="1"/>
+          <w:iCs w:val="1"/>
+          <w:caps w:val="0"/>
+          <w:smallCaps w:val="0"/>
+          <w:noProof w:val="0"/>
+          <w:color w:val="000000" w:themeColor="text1" w:themeTint="FF" w:themeShade="FF"/>
+          <w:sz w:val="22"/>
+          <w:szCs w:val="22"/>
+          <w:lang w:val="sv-SE"/>
+        </w:rPr>
+        <w:t>peer review</w:t>
+      </w:r>
+      <w:r>
+        <w:rPr>
+          <w:rFonts w:ascii="Georgia" w:hAnsi="Georgia" w:eastAsia="Georgia" w:cs="Georgia"/>
+          <w:b w:val="0"/>
+          <w:bCs w:val="0"/>
+          <w:i w:val="0"/>
+          <w:iCs w:val="0"/>
+          <w:caps w:val="0"/>
+          <w:smallCaps w:val="0"/>
+          <w:noProof w:val="0"/>
+          <w:color w:val="000000" w:themeColor="text1" w:themeTint="FF" w:themeShade="FF"/>
+          <w:sz w:val="22"/>
+          <w:szCs w:val="22"/>
+          <w:lang w:val="sv-SE"/>
+        </w:rPr>
+        <w:t xml:space="preserve"> och publicerats i en vetenskaplig tidskrift eller s.k. konferens-</w:t>
+      </w:r>
+      <w:r>
+        <w:rPr>
+          <w:rFonts w:ascii="Georgia" w:hAnsi="Georgia" w:eastAsia="Georgia" w:cs="Georgia"/>
+          <w:b w:val="0"/>
+          <w:bCs w:val="0"/>
+          <w:i w:val="1"/>
+          <w:iCs w:val="1"/>
+          <w:caps w:val="0"/>
+          <w:smallCaps w:val="0"/>
+          <w:noProof w:val="0"/>
+          <w:color w:val="000000" w:themeColor="text1" w:themeTint="FF" w:themeShade="FF"/>
+          <w:sz w:val="22"/>
+          <w:szCs w:val="22"/>
+          <w:lang w:val="sv-SE"/>
+        </w:rPr>
+        <w:t>proceedings</w:t>
+      </w:r>
+      <w:r>
+        <w:rPr>
+          <w:rFonts w:ascii="Georgia" w:hAnsi="Georgia" w:eastAsia="Georgia" w:cs="Georgia"/>
+          <w:b w:val="0"/>
+          <w:bCs w:val="0"/>
+          <w:i w:val="0"/>
+          <w:iCs w:val="0"/>
+          <w:caps w:val="0"/>
+          <w:smallCaps w:val="0"/>
+          <w:noProof w:val="0"/>
+          <w:color w:val="000000" w:themeColor="text1" w:themeTint="FF" w:themeShade="FF"/>
+          <w:sz w:val="22"/>
+          <w:szCs w:val="22"/>
+          <w:lang w:val="sv-SE"/>
+        </w:rPr>
+        <w:t xml:space="preserve">. En vetenskaplig referens har grundläggande information för att identifiera artikeln: författare, årtal, titel, namn på konferens eller tidskrift med volym, nummer och sidor samt förlag (obs. att de sidnummer som anges i referenslistan ska inkludera hela spannet av sidor som artikeln upptar i t.ex. en tidskrift, inte några specifikt utvalda sidor ur artikeln). Alla andra referenser har ett mindre vetenskapligt värde: läroböcker, studentuppsatser, journalistiska tidskrifter, branschtidskrifter, standards, populärvetenskapliga publikationer, Wikipedia, uppslagsverk, web-länkar, TV- och radioprogram, bloggar och inlägg, alla dessa är </w:t>
+      </w:r>
+      <w:r>
+        <w:rPr>
+          <w:rFonts w:ascii="Georgia" w:hAnsi="Georgia" w:eastAsia="Georgia" w:cs="Georgia"/>
+          <w:b w:val="1"/>
+          <w:bCs w:val="1"/>
+          <w:i w:val="0"/>
+          <w:iCs w:val="0"/>
+          <w:caps w:val="0"/>
+          <w:smallCaps w:val="0"/>
+          <w:noProof w:val="0"/>
+          <w:color w:val="000000" w:themeColor="text1" w:themeTint="FF" w:themeShade="FF"/>
+          <w:sz w:val="22"/>
+          <w:szCs w:val="22"/>
+          <w:lang w:val="sv-SE"/>
+        </w:rPr>
+        <w:t>inte</w:t>
+      </w:r>
+      <w:r>
+        <w:rPr>
+          <w:rFonts w:ascii="Georgia" w:hAnsi="Georgia" w:eastAsia="Georgia" w:cs="Georgia"/>
+          <w:b w:val="0"/>
+          <w:bCs w:val="0"/>
+          <w:i w:val="0"/>
+          <w:iCs w:val="0"/>
+          <w:caps w:val="0"/>
+          <w:smallCaps w:val="0"/>
+          <w:noProof w:val="0"/>
+          <w:color w:val="000000" w:themeColor="text1" w:themeTint="FF" w:themeShade="FF"/>
+          <w:sz w:val="22"/>
+          <w:szCs w:val="22"/>
+          <w:lang w:val="sv-SE"/>
+        </w:rPr>
+        <w:t xml:space="preserve"> vetenskapliga referenser. De kan användas som referenser, men betraktas som komplement till de vetenskapliga referenserna. Tänk på att också referera den kurslitteratur ni använt.</w:t>
+      </w:r>
+    </w:p>
+    <w:p>
+      <w:pPr>
+        <w:spacing w:before="240" w:beforeAutospacing="off" w:after="240" w:afterAutospacing="off"/>
+        <w:rPr>
+          <w:rFonts w:ascii="Georgia" w:hAnsi="Georgia" w:eastAsia="Georgia" w:cs="Georgia"/>
+          <w:noProof w:val="0"/>
+          <w:sz w:val="22"/>
+          <w:szCs w:val="22"/>
+          <w:lang w:val="sv-SE"/>
+        </w:rPr>
+      </w:pPr>
     </w:p>
     <w:sectPr>
       <w:pgSz w:w="11906" w:h="16838" w:orient="portrait"/>

</xml_diff>